<commit_message>
cetak celana bn dp2nt16
</commit_message>
<xml_diff>
--- a/10. DP 2N16(ABU ABU T16(UNGU)/CETAK CELANA BN.docx
+++ b/10. DP 2N16(ABU ABU T16(UNGU)/CETAK CELANA BN.docx
@@ -46040,6 +46040,8 @@
       </w:tr>
       <w:tr>
         <w:trPr>
+          <w:gridAfter w:val="3"/>
+          <w:wAfter w:w="7264" w:type="dxa"/>
           <w:trHeight w:val="1966"/>
         </w:trPr>
         <w:tc>
@@ -46341,199 +46343,6 @@
                 <w:lang w:val="id-ID"/>
               </w:rPr>
               <w:t xml:space="preserve"> </w:t>
-            </w:r>
-          </w:p>
-        </w:tc>
-        <w:tc>
-          <w:tcPr>
-            <w:tcW w:w="3636" w:type="dxa"/>
-            <w:gridSpan w:val="2"/>
-            <w:shd w:val="clear" w:color="auto" w:fill="auto"/>
-          </w:tcPr>
-          <w:p>
-            <w:pPr>
-              <w:jc w:val="both"/>
-              <w:rPr>
-                <w:rFonts w:ascii="Arial" w:hAnsi="Arial" w:cs="Arial"/>
-                <w:sz w:val="16"/>
-                <w:lang w:val="pt-BR"/>
-              </w:rPr>
-            </w:pPr>
-            <w:r>
-              <w:rPr>
-                <w:rFonts w:ascii="Arial" w:hAnsi="Arial" w:cs="Arial"/>
-                <w:lang w:val="pt-BR"/>
-              </w:rPr>
-              <w:tab/>
-            </w:r>
-          </w:p>
-          <w:p>
-            <w:pPr>
-              <w:ind w:right="180"/>
-              <w:jc w:val="center"/>
-              <w:rPr>
-                <w:rFonts w:ascii="Arial" w:hAnsi="Arial" w:cs="Arial"/>
-                <w:sz w:val="10"/>
-                <w:lang w:val="id-ID"/>
-              </w:rPr>
-            </w:pPr>
-            <w:r>
-              <w:rPr>
-                <w:rFonts w:ascii="Arial" w:hAnsi="Arial" w:cs="Arial"/>
-                <w:sz w:val="10"/>
-                <w:lang w:val="id-ID"/>
-              </w:rPr>
-              <w:t xml:space="preserve"> </w:t>
-            </w:r>
-          </w:p>
-          <w:p>
-            <w:pPr>
-              <w:rPr>
-                <w:rFonts w:ascii="Arial" w:hAnsi="Arial" w:cs="Arial"/>
-                <w:sz w:val="4"/>
-                <w:szCs w:val="20"/>
-                <w:lang w:val="id-ID"/>
-              </w:rPr>
-            </w:pPr>
-          </w:p>
-          <w:p>
-            <w:pPr>
-              <w:jc w:val="center"/>
-              <w:rPr>
-                <w:rFonts w:ascii="Arial" w:hAnsi="Arial" w:cs="Arial"/>
-                <w:sz w:val="28"/>
-                <w:szCs w:val="28"/>
-                <w:lang w:val="id-ID"/>
-              </w:rPr>
-            </w:pPr>
-            <w:r>
-              <w:rPr>
-                <w:rFonts w:ascii="Arial" w:hAnsi="Arial" w:cs="Arial"/>
-                <w:sz w:val="16"/>
-                <w:szCs w:val="20"/>
-                <w:lang w:val="id-ID"/>
-              </w:rPr>
-              <w:br/>
-            </w:r>
-            <w:r>
-              <w:rPr>
-                <w:rFonts w:ascii="Arial" w:hAnsi="Arial" w:cs="Arial"/>
-                <w:szCs w:val="20"/>
-                <w:lang w:val="id-ID"/>
-              </w:rPr>
-              <w:t xml:space="preserve">CLANA </w:t>
-            </w:r>
-            <w:r>
-              <w:rPr>
-                <w:rFonts w:ascii="Arial" w:hAnsi="Arial" w:cs="Arial"/>
-                <w:szCs w:val="20"/>
-                <w:lang w:val="en-US"/>
-              </w:rPr>
-              <w:t>BLACKNAVY</w:t>
-            </w:r>
-            <w:r>
-              <w:rPr>
-                <w:rFonts w:ascii="Arial" w:hAnsi="Arial" w:cs="Arial"/>
-                <w:szCs w:val="20"/>
-                <w:lang w:val="id-ID"/>
-              </w:rPr>
-              <w:t xml:space="preserve">,  </w:t>
-            </w:r>
-          </w:p>
-        </w:tc>
-        <w:tc>
-          <w:tcPr>
-            <w:tcW w:w="3628" w:type="dxa"/>
-            <w:shd w:val="clear" w:color="auto" w:fill="auto"/>
-          </w:tcPr>
-          <w:p>
-            <w:pPr>
-              <w:jc w:val="both"/>
-              <w:rPr>
-                <w:rFonts w:ascii="Arial" w:hAnsi="Arial" w:cs="Arial"/>
-                <w:sz w:val="16"/>
-                <w:lang w:val="pt-BR"/>
-              </w:rPr>
-            </w:pPr>
-            <w:r>
-              <w:rPr>
-                <w:rFonts w:ascii="Arial" w:hAnsi="Arial" w:cs="Arial"/>
-                <w:lang w:val="pt-BR"/>
-              </w:rPr>
-              <w:tab/>
-            </w:r>
-          </w:p>
-          <w:p>
-            <w:pPr>
-              <w:ind w:right="180"/>
-              <w:jc w:val="center"/>
-              <w:rPr>
-                <w:rFonts w:ascii="Arial" w:hAnsi="Arial" w:cs="Arial"/>
-                <w:sz w:val="10"/>
-                <w:lang w:val="id-ID"/>
-              </w:rPr>
-            </w:pPr>
-            <w:r>
-              <w:rPr>
-                <w:rFonts w:ascii="Arial" w:hAnsi="Arial" w:cs="Arial"/>
-                <w:sz w:val="10"/>
-                <w:lang w:val="id-ID"/>
-              </w:rPr>
-              <w:t xml:space="preserve"> </w:t>
-            </w:r>
-          </w:p>
-          <w:p>
-            <w:pPr>
-              <w:rPr>
-                <w:rFonts w:ascii="Arial" w:hAnsi="Arial" w:cs="Arial"/>
-                <w:sz w:val="4"/>
-                <w:szCs w:val="20"/>
-                <w:lang w:val="id-ID"/>
-              </w:rPr>
-            </w:pPr>
-          </w:p>
-          <w:p>
-            <w:pPr>
-              <w:jc w:val="center"/>
-              <w:rPr>
-                <w:rFonts w:ascii="Arial" w:hAnsi="Arial" w:cs="Arial"/>
-                <w:sz w:val="28"/>
-                <w:szCs w:val="28"/>
-                <w:lang w:val="id-ID"/>
-              </w:rPr>
-            </w:pPr>
-            <w:r>
-              <w:rPr>
-                <w:rFonts w:ascii="Arial" w:hAnsi="Arial" w:cs="Arial"/>
-                <w:sz w:val="16"/>
-                <w:szCs w:val="20"/>
-                <w:lang w:val="id-ID"/>
-              </w:rPr>
-              <w:br/>
-            </w:r>
-            <w:r>
-              <w:rPr>
-                <w:rFonts w:ascii="Arial" w:hAnsi="Arial" w:cs="Arial"/>
-                <w:szCs w:val="28"/>
-                <w:lang w:val="id-ID"/>
-              </w:rPr>
-              <w:t xml:space="preserve">CLANA </w:t>
-            </w:r>
-            <w:r>
-              <w:rPr>
-                <w:rFonts w:ascii="Arial" w:hAnsi="Arial" w:cs="Arial"/>
-                <w:szCs w:val="28"/>
-                <w:lang w:val="en-US"/>
-              </w:rPr>
-              <w:t>BLACKNAVY</w:t>
-            </w:r>
-            <w:r>
-              <w:rPr>
-                <w:rFonts w:ascii="Arial" w:hAnsi="Arial" w:cs="Arial"/>
-                <w:szCs w:val="28"/>
-                <w:lang w:val="id-ID"/>
-              </w:rPr>
-              <w:t xml:space="preserve">, </w:t>
             </w:r>
           </w:p>
         </w:tc>

</xml_diff>